<commit_message>
add ignore, Anforderung add
Anforderungen: Notizen abgearbeitet, präzisieren fehlt noch
</commit_message>
<xml_diff>
--- a/Anforderungsermittlung.docx
+++ b/Anforderungsermittlung.docx
@@ -630,7 +630,15 @@
         <w:t>7</w:t>
       </w:r>
       <w:r>
-        <w:t>0] Persönliche Userdaten müssen encrypted sein.</w:t>
+        <w:t xml:space="preserve">0] Persönliche Userdaten müssen </w:t>
+      </w:r>
+      <w:proofErr w:type="spellStart"/>
+      <w:r>
+        <w:t>encrypted</w:t>
+      </w:r>
+      <w:proofErr w:type="spellEnd"/>
+      <w:r>
+        <w:t xml:space="preserve"> sein.</w:t>
       </w:r>
     </w:p>
     <w:p>
@@ -720,7 +728,15 @@
         <w:t>Anforderungen für Sehschwächen</w:t>
       </w:r>
       <w:r>
-        <w:t xml:space="preserve"> – Text to Speech</w:t>
+        <w:t xml:space="preserve"> – Text </w:t>
+      </w:r>
+      <w:proofErr w:type="spellStart"/>
+      <w:r>
+        <w:t>to</w:t>
+      </w:r>
+      <w:proofErr w:type="spellEnd"/>
+      <w:r>
+        <w:t xml:space="preserve"> Speech</w:t>
       </w:r>
     </w:p>
     <w:p>
@@ -750,17 +766,8 @@
         <w:t>Präzisieren</w:t>
       </w:r>
     </w:p>
-    <w:p>
-      <w:r>
-        <w:t>Usergruppe neu betrachten, nicht nur ältere Menschen, Kombination zwischen Enkeln und Großeltern.</w:t>
-      </w:r>
-    </w:p>
     <w:p/>
-    <w:p>
-      <w:r>
-        <w:t xml:space="preserve"> </w:t>
-      </w:r>
-    </w:p>
+    <w:p/>
     <w:p/>
     <w:p>
       <w:pPr>

</xml_diff>